<commit_message>
added survey section; fixed some formatting discrepancies
</commit_message>
<xml_diff>
--- a/Documentation/Project report - Self Service Password Reset System.docx
+++ b/Documentation/Project report - Self Service Password Reset System.docx
@@ -52,7 +52,21 @@
         <w:rPr>
           <w:rFonts w:ascii="Arial" w:hAnsi="Arial" w:cs="Arial"/>
         </w:rPr>
-        <w:t>Chintan Shailesh Gosalia &lt;cgosalia@indiana.edu&gt;</w:t>
+        <w:t xml:space="preserve">Chintan </w:t>
+      </w:r>
+      <w:proofErr w:type="spellStart"/>
+      <w:r>
+        <w:rPr>
+          <w:rFonts w:ascii="Arial" w:hAnsi="Arial" w:cs="Arial"/>
+        </w:rPr>
+        <w:t>Shailesh</w:t>
+      </w:r>
+      <w:proofErr w:type="spellEnd"/>
+      <w:r>
+        <w:rPr>
+          <w:rFonts w:ascii="Arial" w:hAnsi="Arial" w:cs="Arial"/>
+        </w:rPr>
+        <w:t xml:space="preserve"> Gosalia &lt;cgosalia@indiana.edu&gt;</w:t>
       </w:r>
     </w:p>
     <w:p>
@@ -120,7 +134,115 @@
         <w:rPr>
           <w:rFonts w:ascii="Arial" w:hAnsi="Arial" w:cs="Arial"/>
         </w:rPr>
-        <w:t>Passwords reset systems are an important part of any web application. We examined the existing the password reset infrastructure of the website like Hotmail and Gmail. We discussed the need for password reset systems and have provided a background for one. We have discussed our implementation of the self-service password reset system. Further, we have provided an evaluation of our implementation of the self-service password reset system. We conclude by proposing a model using which the quality and the effectiveness of the security questions in the password reset system can be improved.</w:t>
+        <w:t>Password</w:t>
+      </w:r>
+      <w:r>
+        <w:rPr>
+          <w:rFonts w:ascii="Arial" w:hAnsi="Arial" w:cs="Arial"/>
+        </w:rPr>
+        <w:t xml:space="preserve"> reset systems are an important part of any web application. We examined the existing password reset infrastructure of </w:t>
+      </w:r>
+      <w:r>
+        <w:rPr>
+          <w:rFonts w:ascii="Arial" w:hAnsi="Arial" w:cs="Arial"/>
+        </w:rPr>
+        <w:t>popular</w:t>
+      </w:r>
+      <w:r>
+        <w:rPr>
+          <w:rFonts w:ascii="Arial" w:hAnsi="Arial" w:cs="Arial"/>
+        </w:rPr>
+        <w:t xml:space="preserve"> website</w:t>
+      </w:r>
+      <w:r>
+        <w:rPr>
+          <w:rFonts w:ascii="Arial" w:hAnsi="Arial" w:cs="Arial"/>
+        </w:rPr>
+        <w:t>s</w:t>
+      </w:r>
+      <w:r>
+        <w:rPr>
+          <w:rFonts w:ascii="Arial" w:hAnsi="Arial" w:cs="Arial"/>
+        </w:rPr>
+        <w:t xml:space="preserve"> like Hotmail and Gmail. We </w:t>
+      </w:r>
+      <w:r>
+        <w:rPr>
+          <w:rFonts w:ascii="Arial" w:hAnsi="Arial" w:cs="Arial"/>
+        </w:rPr>
+        <w:t>observed that</w:t>
+      </w:r>
+      <w:r>
+        <w:rPr>
+          <w:rFonts w:ascii="Arial" w:hAnsi="Arial" w:cs="Arial"/>
+        </w:rPr>
+        <w:t xml:space="preserve"> the</w:t>
+      </w:r>
+      <w:r>
+        <w:rPr>
+          <w:rFonts w:ascii="Arial" w:hAnsi="Arial" w:cs="Arial"/>
+        </w:rPr>
+        <w:t xml:space="preserve"> Security Questions, as they are used in their current form,</w:t>
+      </w:r>
+      <w:r>
+        <w:rPr>
+          <w:rFonts w:ascii="Arial" w:hAnsi="Arial" w:cs="Arial"/>
+        </w:rPr>
+        <w:t xml:space="preserve"> </w:t>
+      </w:r>
+      <w:r>
+        <w:rPr>
+          <w:rFonts w:ascii="Arial" w:hAnsi="Arial" w:cs="Arial"/>
+        </w:rPr>
+        <w:t xml:space="preserve">provide a false sense of security </w:t>
+      </w:r>
+      <w:r>
+        <w:rPr>
+          <w:rFonts w:ascii="Arial" w:hAnsi="Arial" w:cs="Arial"/>
+        </w:rPr>
+        <w:t>for the m</w:t>
+      </w:r>
+      <w:r>
+        <w:rPr>
+          <w:rFonts w:ascii="Arial" w:hAnsi="Arial" w:cs="Arial"/>
+        </w:rPr>
+        <w:t>ost obvious reason viz. diffusion</w:t>
+      </w:r>
+      <w:r>
+        <w:rPr>
+          <w:rFonts w:ascii="Arial" w:hAnsi="Arial" w:cs="Arial"/>
+        </w:rPr>
+        <w:t xml:space="preserve"> of personal information over social media</w:t>
+      </w:r>
+      <w:r>
+        <w:rPr>
+          <w:rFonts w:ascii="Arial" w:hAnsi="Arial" w:cs="Arial"/>
+        </w:rPr>
+        <w:t xml:space="preserve">. </w:t>
+      </w:r>
+      <w:r>
+        <w:rPr>
+          <w:rFonts w:ascii="Arial" w:hAnsi="Arial" w:cs="Arial"/>
+        </w:rPr>
+        <w:t>In this report</w:t>
+      </w:r>
+      <w:r>
+        <w:rPr>
+          <w:rFonts w:ascii="Arial" w:hAnsi="Arial" w:cs="Arial"/>
+        </w:rPr>
+        <w:t xml:space="preserve"> we </w:t>
+      </w:r>
+      <w:r>
+        <w:rPr>
+          <w:rFonts w:ascii="Arial" w:hAnsi="Arial" w:cs="Arial"/>
+        </w:rPr>
+        <w:t>provide</w:t>
+      </w:r>
+      <w:r>
+        <w:rPr>
+          <w:rFonts w:ascii="Arial" w:hAnsi="Arial" w:cs="Arial"/>
+        </w:rPr>
+        <w:t xml:space="preserve"> an evaluation of our implementation of the self-service password reset system. We conclude by proposing a model using which the quality and the effectiveness of the security questions can be improved.</w:t>
       </w:r>
     </w:p>
     <w:p>
@@ -176,7 +298,69 @@
         <w:rPr>
           <w:rFonts w:ascii="Arial" w:hAnsi="Arial" w:cs="Arial"/>
         </w:rPr>
-        <w:t xml:space="preserve">In this modern era of Internet, there are various web sites and web applications that maintain user credentials to identify the user. The most obvious and common form by which a website identifies its users is the username and password. This form of user identification is not limited to the distributed architecture of the web but also extends to stand alone applications running on computers, mobiles and other similar devices. The result of this is that the user has to remember excessive number of passwords which results in password fatigue. Password fatigue is the feeling experienced by the user who is required to remember excessive number of passwords as a part of their daily routine. The user’s life is made is even more miserable when certain constraints are enforced on passwords. These constraints typically force the passwords to have special symbols, numbers or few letters in the upper case. While it makes guessing the password difficult for any random attacker, it also makes life difficult for the user to remember the passwords for each of the applications he uses. Additionally, each application might require the users to have different usernames. This might result in the user forgetting the username or the password or both. Therefore, there arises the need to reset the username/password in a secure manner while maintaining Confidentiality, Integrity and Authenticity of the user. </w:t>
+        <w:t xml:space="preserve">In this modern era of Internet, there are various web sites and web applications that maintain user credentials </w:t>
+      </w:r>
+      <w:r>
+        <w:rPr>
+          <w:rFonts w:ascii="Arial" w:hAnsi="Arial" w:cs="Arial"/>
+        </w:rPr>
+        <w:t>with varies level of security promises</w:t>
+      </w:r>
+      <w:r>
+        <w:rPr>
+          <w:rFonts w:ascii="Arial" w:hAnsi="Arial" w:cs="Arial"/>
+        </w:rPr>
+        <w:t>.</w:t>
+      </w:r>
+      <w:r>
+        <w:rPr>
+          <w:rFonts w:ascii="Arial" w:hAnsi="Arial" w:cs="Arial"/>
+        </w:rPr>
+        <w:t xml:space="preserve"> </w:t>
+      </w:r>
+      <w:r>
+        <w:rPr>
+          <w:rFonts w:ascii="Arial" w:hAnsi="Arial" w:cs="Arial"/>
+        </w:rPr>
+        <w:t>The most obvious and common form by which a website identifies its users is the username and password. This form of user identification is not limited to the distributed architecture of th</w:t>
+      </w:r>
+      <w:r>
+        <w:rPr>
+          <w:rFonts w:ascii="Arial" w:hAnsi="Arial" w:cs="Arial"/>
+        </w:rPr>
+        <w:t>e web but also extends to stand</w:t>
+      </w:r>
+      <w:r>
+        <w:rPr>
+          <w:rFonts w:ascii="Arial" w:hAnsi="Arial" w:cs="Arial"/>
+        </w:rPr>
+        <w:t>alone applications running on computers, mobiles and other similar devices. The result of this is that the user has to remember excessive number of passwords which results in password fatigue. Password fatigue is the feeling experienced by the user who is required to remember excessive number of passwords as a part of their daily rout</w:t>
+      </w:r>
+      <w:r>
+        <w:rPr>
+          <w:rFonts w:ascii="Arial" w:hAnsi="Arial" w:cs="Arial"/>
+        </w:rPr>
+        <w:t xml:space="preserve">ine. The user’s life is made </w:t>
+      </w:r>
+      <w:r>
+        <w:rPr>
+          <w:rFonts w:ascii="Arial" w:hAnsi="Arial" w:cs="Arial"/>
+        </w:rPr>
+        <w:t xml:space="preserve">even more miserable when certain constraints are enforced on passwords. These constraints typically force the passwords to have special symbols, numbers or few letters in the upper case. While it makes guessing the password difficult for any random attacker, it also makes life difficult for the user to remember the passwords for each of the applications he uses. Additionally, each application might require the users to have different </w:t>
+      </w:r>
+      <w:proofErr w:type="gramStart"/>
+      <w:r>
+        <w:rPr>
+          <w:rFonts w:ascii="Arial" w:hAnsi="Arial" w:cs="Arial"/>
+        </w:rPr>
+        <w:t>usernames</w:t>
+      </w:r>
+      <w:proofErr w:type="gramEnd"/>
+      <w:r>
+        <w:rPr>
+          <w:rFonts w:ascii="Arial" w:hAnsi="Arial" w:cs="Arial"/>
+        </w:rPr>
+        <w:t xml:space="preserve">. This might result in the user forgetting the username or the password or both. Therefore, there arises the need to reset the username/password in a secure manner while maintaining Confidentiality, Integrity and Authenticity of the user. </w:t>
       </w:r>
     </w:p>
     <w:p>
@@ -252,52 +436,21 @@
           <w:rFonts w:ascii="Arial" w:hAnsi="Arial" w:cs="Arial"/>
         </w:rPr>
       </w:pPr>
+    </w:p>
+    <w:p>
+      <w:pPr>
+        <w:spacing w:after="0" w:line="240" w:lineRule="auto"/>
+        <w:jc w:val="both"/>
+        <w:rPr>
+          <w:rFonts w:ascii="Arial" w:hAnsi="Arial" w:cs="Arial"/>
+        </w:rPr>
+      </w:pPr>
       <w:r>
         <w:rPr>
           <w:rFonts w:ascii="Arial" w:hAnsi="Arial" w:cs="Arial"/>
         </w:rPr>
         <w:t>However, in the current web scenario, major website like Hotmail.com, gmail.com, etc… have discontinued the use of security question. A seemingly reason could be the quality of the security questions and the ease with which answers to those security questions can be obtained in the current age of social networking. This project is an attempt to highlight the importance of security question and revive its use (based on a model that will be explained later in the paper) while implementing a self-service password reset system that is traditionally used by web applications.</w:t>
       </w:r>
-    </w:p>
-    <w:p>
-      <w:pPr>
-        <w:spacing w:after="0" w:line="240" w:lineRule="auto"/>
-        <w:rPr>
-          <w:rFonts w:ascii="Arial" w:hAnsi="Arial" w:cs="Arial"/>
-          <w:sz w:val="20"/>
-          <w:szCs w:val="20"/>
-        </w:rPr>
-      </w:pPr>
-    </w:p>
-    <w:p>
-      <w:pPr>
-        <w:spacing w:after="0" w:line="240" w:lineRule="auto"/>
-        <w:rPr>
-          <w:rFonts w:ascii="Arial" w:hAnsi="Arial" w:cs="Arial"/>
-          <w:sz w:val="20"/>
-          <w:szCs w:val="20"/>
-        </w:rPr>
-      </w:pPr>
-    </w:p>
-    <w:p>
-      <w:pPr>
-        <w:spacing w:after="0" w:line="240" w:lineRule="auto"/>
-        <w:rPr>
-          <w:rFonts w:ascii="Arial" w:hAnsi="Arial" w:cs="Arial"/>
-          <w:sz w:val="20"/>
-          <w:szCs w:val="20"/>
-        </w:rPr>
-      </w:pPr>
-    </w:p>
-    <w:p>
-      <w:pPr>
-        <w:spacing w:after="0" w:line="240" w:lineRule="auto"/>
-        <w:rPr>
-          <w:rFonts w:ascii="Arial" w:hAnsi="Arial" w:cs="Arial"/>
-          <w:sz w:val="20"/>
-          <w:szCs w:val="20"/>
-        </w:rPr>
-      </w:pPr>
     </w:p>
     <w:p>
       <w:pPr>
@@ -326,6 +479,7 @@
           <w:szCs w:val="28"/>
           <w:u w:val="single"/>
         </w:rPr>
+        <w:lastRenderedPageBreak/>
         <w:t>Implementation:</w:t>
       </w:r>
     </w:p>
@@ -496,11 +650,19 @@
           <w:rFonts w:ascii="Arial" w:hAnsi="Arial" w:cs="Arial"/>
         </w:rPr>
       </w:pPr>
-      <w:r>
-        <w:rPr>
-          <w:rFonts w:ascii="Arial" w:hAnsi="Arial" w:cs="Arial"/>
-        </w:rPr>
-        <w:t>Chintan’s Contribution&gt;</w:t>
+      <w:proofErr w:type="spellStart"/>
+      <w:r>
+        <w:rPr>
+          <w:rFonts w:ascii="Arial" w:hAnsi="Arial" w:cs="Arial"/>
+        </w:rPr>
+        <w:t>Chintan’s</w:t>
+      </w:r>
+      <w:proofErr w:type="spellEnd"/>
+      <w:r>
+        <w:rPr>
+          <w:rFonts w:ascii="Arial" w:hAnsi="Arial" w:cs="Arial"/>
+        </w:rPr>
+        <w:t xml:space="preserve"> Contribution&gt;</w:t>
       </w:r>
       <w:r>
         <w:rPr>
@@ -922,7 +1084,21 @@
         <w:rPr>
           <w:rFonts w:ascii="Arial" w:hAnsi="Arial" w:cs="Arial"/>
         </w:rPr>
-        <w:t>In order to establish the ownership of a registered email address or a phone number, the system generates a 5 – digit One Time password (OTP) and communicates it to the user via an email (Django Email API) or a text message (Twilio API).Once the OTP is received, an authentic user may prove his identity by entering the OTP in the system within its validity period.</w:t>
+        <w:t>In order to establish the ownership of a registered email address or a phone number, the system generates a 5 – digit One Time password (OTP) and communicates it to the user via an email (Django Email API) or a text message (</w:t>
+      </w:r>
+      <w:proofErr w:type="spellStart"/>
+      <w:r>
+        <w:rPr>
+          <w:rFonts w:ascii="Arial" w:hAnsi="Arial" w:cs="Arial"/>
+        </w:rPr>
+        <w:t>Twilio</w:t>
+      </w:r>
+      <w:proofErr w:type="spellEnd"/>
+      <w:r>
+        <w:rPr>
+          <w:rFonts w:ascii="Arial" w:hAnsi="Arial" w:cs="Arial"/>
+        </w:rPr>
+        <w:t xml:space="preserve"> API).Once the OTP is received, an authentic user may prove his identity by entering the OTP in the system within its validity period.</w:t>
       </w:r>
     </w:p>
     <w:p>
@@ -1181,7 +1357,6 @@
     <w:p>
       <w:pPr>
         <w:spacing w:after="0" w:line="240" w:lineRule="auto"/>
-        <w:ind w:left="720" w:firstLine="720"/>
         <w:rPr>
           <w:rFonts w:ascii="Arial" w:hAnsi="Arial" w:cs="Arial"/>
         </w:rPr>
@@ -1226,6 +1401,7 @@
     </w:p>
     <w:p>
       <w:pPr>
+        <w:jc w:val="both"/>
         <w:rPr>
           <w:rFonts w:ascii="Arial" w:hAnsi="Arial" w:cs="Arial"/>
         </w:rPr>
@@ -1238,6 +1414,7 @@
           <w:ilvl w:val="0"/>
           <w:numId w:val="2"/>
         </w:numPr>
+        <w:jc w:val="both"/>
         <w:rPr>
           <w:rFonts w:ascii="Arial" w:hAnsi="Arial" w:cs="Arial"/>
         </w:rPr>
@@ -1252,6 +1429,7 @@
     <w:p>
       <w:pPr>
         <w:pStyle w:val="ListParagraph"/>
+        <w:jc w:val="both"/>
         <w:rPr>
           <w:rFonts w:ascii="Arial" w:hAnsi="Arial" w:cs="Arial"/>
         </w:rPr>
@@ -1261,8 +1439,31 @@
           <w:rFonts w:ascii="Arial" w:hAnsi="Arial" w:cs="Arial"/>
         </w:rPr>
         <w:lastRenderedPageBreak/>
-        <w:t>Apart from the initial proposal we have added a feature for allowing the user to enter his registered cell phone number (NOTE: also stored in the database with a unique qualifier) and be able to receive the OTP through a push SMS. This feature is, however, not in its entirety since the user’s cellphone must be externally registered with twilio (on their website) for receiving free SMS.</w:t>
-      </w:r>
+        <w:t xml:space="preserve">Apart from the initial proposal we have added a feature for allowing the user to enter his registered cell phone number (NOTE: also stored in the database with a unique qualifier) and be able to receive the OTP through a push SMS. This feature is, however, not in its entirety since the user’s cellphone must be externally registered with </w:t>
+      </w:r>
+      <w:proofErr w:type="spellStart"/>
+      <w:r>
+        <w:rPr>
+          <w:rFonts w:ascii="Arial" w:hAnsi="Arial" w:cs="Arial"/>
+        </w:rPr>
+        <w:t>twilio</w:t>
+      </w:r>
+      <w:proofErr w:type="spellEnd"/>
+      <w:r>
+        <w:rPr>
+          <w:rFonts w:ascii="Arial" w:hAnsi="Arial" w:cs="Arial"/>
+        </w:rPr>
+        <w:t xml:space="preserve"> (on their website) for receiving free SMS.</w:t>
+      </w:r>
+    </w:p>
+    <w:p>
+      <w:pPr>
+        <w:pStyle w:val="ListParagraph"/>
+        <w:jc w:val="both"/>
+        <w:rPr>
+          <w:rFonts w:ascii="Arial" w:hAnsi="Arial" w:cs="Arial"/>
+        </w:rPr>
+      </w:pPr>
     </w:p>
     <w:p>
       <w:pPr>
@@ -1271,6 +1472,7 @@
           <w:ilvl w:val="0"/>
           <w:numId w:val="2"/>
         </w:numPr>
+        <w:jc w:val="both"/>
         <w:rPr>
           <w:rFonts w:ascii="Arial" w:hAnsi="Arial" w:cs="Arial"/>
         </w:rPr>
@@ -1287,7 +1489,8 @@
         <w:pStyle w:val="NormalWeb"/>
         <w:shd w:val="clear" w:color="auto" w:fill="FFFFFF"/>
         <w:spacing w:before="0" w:beforeAutospacing="0" w:after="0" w:afterAutospacing="0" w:line="269" w:lineRule="atLeast"/>
-        <w:ind w:firstLine="360"/>
+        <w:ind w:left="720" w:hanging="360"/>
+        <w:jc w:val="both"/>
         <w:rPr>
           <w:rFonts w:ascii="Arial" w:eastAsiaTheme="minorHAnsi" w:hAnsi="Arial" w:cs="Arial"/>
           <w:sz w:val="22"/>
@@ -1321,6 +1524,7 @@
         </w:numPr>
         <w:shd w:val="clear" w:color="auto" w:fill="FFFFFF"/>
         <w:spacing w:before="150" w:beforeAutospacing="0" w:after="0" w:afterAutospacing="0" w:line="269" w:lineRule="atLeast"/>
+        <w:jc w:val="both"/>
         <w:rPr>
           <w:rFonts w:ascii="Arial" w:eastAsiaTheme="minorHAnsi" w:hAnsi="Arial" w:cs="Arial"/>
           <w:sz w:val="22"/>
@@ -1345,6 +1549,7 @@
         </w:numPr>
         <w:shd w:val="clear" w:color="auto" w:fill="FFFFFF"/>
         <w:spacing w:before="150" w:beforeAutospacing="0" w:after="0" w:afterAutospacing="0" w:line="269" w:lineRule="atLeast"/>
+        <w:jc w:val="both"/>
         <w:rPr>
           <w:rFonts w:ascii="Arial" w:eastAsiaTheme="minorHAnsi" w:hAnsi="Arial" w:cs="Arial"/>
           <w:sz w:val="22"/>
@@ -1369,6 +1574,7 @@
         </w:numPr>
         <w:shd w:val="clear" w:color="auto" w:fill="FFFFFF"/>
         <w:spacing w:before="150" w:beforeAutospacing="0" w:after="0" w:afterAutospacing="0" w:line="269" w:lineRule="atLeast"/>
+        <w:jc w:val="both"/>
         <w:rPr>
           <w:rFonts w:ascii="Arial" w:eastAsiaTheme="minorHAnsi" w:hAnsi="Arial" w:cs="Arial"/>
           <w:sz w:val="22"/>
@@ -1393,6 +1599,7 @@
         </w:numPr>
         <w:shd w:val="clear" w:color="auto" w:fill="FFFFFF"/>
         <w:spacing w:before="150" w:beforeAutospacing="0" w:after="0" w:afterAutospacing="0" w:line="269" w:lineRule="atLeast"/>
+        <w:jc w:val="both"/>
         <w:rPr>
           <w:rFonts w:ascii="Arial" w:eastAsiaTheme="minorHAnsi" w:hAnsi="Arial" w:cs="Arial"/>
           <w:sz w:val="22"/>
@@ -1602,57 +1809,125 @@
     </w:p>
     <w:p>
       <w:pPr>
-        <w:pStyle w:val="ListParagraph"/>
-        <w:spacing w:after="0" w:line="240" w:lineRule="auto"/>
-        <w:rPr>
-          <w:rFonts w:ascii="Arial" w:hAnsi="Arial" w:cs="Arial"/>
+        <w:pStyle w:val="NormalWeb"/>
+        <w:shd w:val="clear" w:color="auto" w:fill="FFFFFF"/>
+        <w:spacing w:before="150" w:beforeAutospacing="0" w:after="0" w:afterAutospacing="0" w:line="269" w:lineRule="atLeast"/>
+        <w:ind w:left="720"/>
+        <w:jc w:val="both"/>
+        <w:rPr>
+          <w:rFonts w:ascii="Arial" w:eastAsiaTheme="minorHAnsi" w:hAnsi="Arial" w:cs="Arial"/>
+          <w:sz w:val="22"/>
+          <w:szCs w:val="22"/>
+        </w:rPr>
+      </w:pPr>
+    </w:p>
+    <w:p>
+      <w:pPr>
+        <w:pStyle w:val="NormalWeb"/>
+        <w:shd w:val="clear" w:color="auto" w:fill="FFFFFF"/>
+        <w:spacing w:before="150" w:beforeAutospacing="0" w:after="0" w:afterAutospacing="0" w:line="269" w:lineRule="atLeast"/>
+        <w:ind w:left="720"/>
+        <w:jc w:val="both"/>
+        <w:rPr>
+          <w:rFonts w:ascii="Arial" w:eastAsiaTheme="minorHAnsi" w:hAnsi="Arial" w:cs="Arial"/>
+          <w:sz w:val="22"/>
+          <w:szCs w:val="22"/>
+        </w:rPr>
+      </w:pPr>
+    </w:p>
+    <w:p>
+      <w:pPr>
+        <w:pStyle w:val="NormalWeb"/>
+        <w:shd w:val="clear" w:color="auto" w:fill="FFFFFF"/>
+        <w:spacing w:before="150" w:beforeAutospacing="0" w:after="0" w:afterAutospacing="0" w:line="269" w:lineRule="atLeast"/>
+        <w:ind w:left="720"/>
+        <w:jc w:val="both"/>
+        <w:rPr>
+          <w:rFonts w:ascii="Arial" w:eastAsiaTheme="minorHAnsi" w:hAnsi="Arial" w:cs="Arial"/>
+          <w:sz w:val="22"/>
+          <w:szCs w:val="22"/>
+        </w:rPr>
+      </w:pPr>
+    </w:p>
+    <w:p>
+      <w:pPr>
+        <w:pStyle w:val="NormalWeb"/>
+        <w:shd w:val="clear" w:color="auto" w:fill="FFFFFF"/>
+        <w:spacing w:before="150" w:beforeAutospacing="0" w:after="0" w:afterAutospacing="0" w:line="269" w:lineRule="atLeast"/>
+        <w:ind w:left="720"/>
+        <w:jc w:val="both"/>
+        <w:rPr>
+          <w:rFonts w:ascii="Arial" w:eastAsiaTheme="minorHAnsi" w:hAnsi="Arial" w:cs="Arial"/>
+          <w:sz w:val="22"/>
+          <w:szCs w:val="22"/>
+        </w:rPr>
+      </w:pPr>
+    </w:p>
+    <w:p>
+      <w:pPr>
+        <w:spacing w:after="0" w:line="240" w:lineRule="auto"/>
+        <w:rPr>
+          <w:rFonts w:ascii="Arial" w:hAnsi="Arial" w:cs="Arial"/>
+          <w:sz w:val="28"/>
+          <w:szCs w:val="28"/>
           <w:u w:val="single"/>
         </w:rPr>
       </w:pPr>
       <w:r>
         <w:rPr>
           <w:rFonts w:ascii="Arial" w:hAnsi="Arial" w:cs="Arial"/>
+          <w:sz w:val="28"/>
+          <w:szCs w:val="28"/>
           <w:u w:val="single"/>
         </w:rPr>
+        <w:lastRenderedPageBreak/>
         <w:t>Proposed Model:</w:t>
       </w:r>
     </w:p>
     <w:p>
       <w:pPr>
-        <w:pStyle w:val="ListParagraph"/>
-        <w:spacing w:after="0" w:line="240" w:lineRule="auto"/>
-        <w:rPr>
-          <w:rFonts w:ascii="Arial" w:hAnsi="Arial" w:cs="Arial"/>
-        </w:rPr>
-      </w:pPr>
-      <w:r>
-        <w:rPr>
-          <w:rFonts w:ascii="Arial" w:hAnsi="Arial" w:cs="Arial"/>
-        </w:rPr>
-        <w:tab/>
+        <w:spacing w:after="0" w:line="240" w:lineRule="auto"/>
+        <w:rPr>
+          <w:rFonts w:ascii="Arial" w:hAnsi="Arial" w:cs="Arial"/>
+        </w:rPr>
+      </w:pPr>
+    </w:p>
+    <w:p>
+      <w:pPr>
+        <w:spacing w:after="0" w:line="240" w:lineRule="auto"/>
+        <w:jc w:val="both"/>
+        <w:rPr>
+          <w:rFonts w:ascii="Arial" w:hAnsi="Arial" w:cs="Arial"/>
+        </w:rPr>
+      </w:pPr>
+      <w:r>
+        <w:rPr>
+          <w:rFonts w:ascii="Arial" w:hAnsi="Arial" w:cs="Arial"/>
+        </w:rPr>
         <w:t xml:space="preserve">Another objective of our project was to propose a model to increase the quality of the security questions, thereby, making them more effective. </w:t>
       </w:r>
     </w:p>
     <w:p>
       <w:pPr>
-        <w:pStyle w:val="ListParagraph"/>
-        <w:spacing w:after="0" w:line="240" w:lineRule="auto"/>
-        <w:rPr>
-          <w:rFonts w:ascii="Arial" w:hAnsi="Arial" w:cs="Arial"/>
-        </w:rPr>
-      </w:pPr>
-      <w:r>
-        <w:rPr>
-          <w:rFonts w:ascii="Arial" w:hAnsi="Arial" w:cs="Arial"/>
-        </w:rPr>
-        <w:t xml:space="preserve">From the observations made, we propose that the user be given the power of deciding the effectiveness of the security questions for his account. It would be more appropriate if the user can decide what kind of questions he can use to make his account more </w:t>
-      </w:r>
-      <w:r>
-        <w:rPr>
-          <w:rFonts w:ascii="Arial" w:hAnsi="Arial" w:cs="Arial"/>
-        </w:rPr>
-        <w:lastRenderedPageBreak/>
-        <w:t>secure. As an example, the user can be given two options, each highlighting the effectiveness of the security questions, as follows:</w:t>
+        <w:spacing w:after="0" w:line="240" w:lineRule="auto"/>
+        <w:rPr>
+          <w:rFonts w:ascii="Arial" w:hAnsi="Arial" w:cs="Arial"/>
+        </w:rPr>
+      </w:pPr>
+    </w:p>
+    <w:p>
+      <w:pPr>
+        <w:spacing w:after="0" w:line="240" w:lineRule="auto"/>
+        <w:jc w:val="both"/>
+        <w:rPr>
+          <w:rFonts w:ascii="Arial" w:hAnsi="Arial" w:cs="Arial"/>
+        </w:rPr>
+      </w:pPr>
+      <w:r>
+        <w:rPr>
+          <w:rFonts w:ascii="Arial" w:hAnsi="Arial" w:cs="Arial"/>
+        </w:rPr>
+        <w:t>From the observations made, we propose that the user be given the power of deciding the effectiveness of the security questions for his account. It would be more appropriate if the user can decide what kind of questions he can use to make his account more secure. As an example, the user can be given two options, each highlighting the effectiveness of the security questions, as follows:</w:t>
       </w:r>
     </w:p>
     <w:p>
@@ -1660,7 +1935,7 @@
         <w:pStyle w:val="ListParagraph"/>
         <w:numPr>
           <w:ilvl w:val="0"/>
-          <w:numId w:val="6"/>
+          <w:numId w:val="12"/>
         </w:numPr>
         <w:spacing w:after="0" w:line="240" w:lineRule="auto"/>
         <w:rPr>
@@ -1679,7 +1954,7 @@
         <w:pStyle w:val="ListParagraph"/>
         <w:numPr>
           <w:ilvl w:val="0"/>
-          <w:numId w:val="6"/>
+          <w:numId w:val="12"/>
         </w:numPr>
         <w:spacing w:after="0" w:line="240" w:lineRule="auto"/>
         <w:rPr>
@@ -1706,16 +1981,16 @@
     <w:p>
       <w:pPr>
         <w:spacing w:after="0" w:line="240" w:lineRule="auto"/>
-        <w:ind w:left="720"/>
-        <w:rPr>
-          <w:rFonts w:ascii="Arial" w:hAnsi="Arial" w:cs="Arial"/>
-        </w:rPr>
-      </w:pPr>
-      <w:r>
-        <w:rPr>
-          <w:rFonts w:ascii="Arial" w:hAnsi="Arial" w:cs="Arial"/>
-        </w:rPr>
-        <w:t>The ‘low level’ security questions will be those that the user can easily remember. These type of questions are commonly used by the web applications. Few of the questions can be based on:</w:t>
+        <w:jc w:val="both"/>
+        <w:rPr>
+          <w:rFonts w:ascii="Arial" w:hAnsi="Arial" w:cs="Arial"/>
+        </w:rPr>
+      </w:pPr>
+      <w:r>
+        <w:rPr>
+          <w:rFonts w:ascii="Arial" w:hAnsi="Arial" w:cs="Arial"/>
+        </w:rPr>
+        <w:t>The ‘low level’ security questions will be those that the user can easily remember. These type of questions are commonly used by web applications. Few of the questions can be based on:</w:t>
       </w:r>
     </w:p>
     <w:p>
@@ -1723,7 +1998,7 @@
         <w:pStyle w:val="ListParagraph"/>
         <w:numPr>
           <w:ilvl w:val="0"/>
-          <w:numId w:val="7"/>
+          <w:numId w:val="12"/>
         </w:numPr>
         <w:spacing w:after="0" w:line="240" w:lineRule="auto"/>
         <w:rPr>
@@ -1742,7 +2017,7 @@
         <w:pStyle w:val="ListParagraph"/>
         <w:numPr>
           <w:ilvl w:val="0"/>
-          <w:numId w:val="7"/>
+          <w:numId w:val="12"/>
         </w:numPr>
         <w:spacing w:after="0" w:line="240" w:lineRule="auto"/>
         <w:rPr>
@@ -1761,7 +2036,7 @@
         <w:pStyle w:val="ListParagraph"/>
         <w:numPr>
           <w:ilvl w:val="0"/>
-          <w:numId w:val="7"/>
+          <w:numId w:val="12"/>
         </w:numPr>
         <w:spacing w:after="0" w:line="240" w:lineRule="auto"/>
         <w:rPr>
@@ -1780,7 +2055,7 @@
         <w:pStyle w:val="ListParagraph"/>
         <w:numPr>
           <w:ilvl w:val="0"/>
-          <w:numId w:val="7"/>
+          <w:numId w:val="12"/>
         </w:numPr>
         <w:spacing w:after="0" w:line="240" w:lineRule="auto"/>
         <w:rPr>
@@ -1806,31 +2081,31 @@
     <w:p>
       <w:pPr>
         <w:spacing w:after="0" w:line="240" w:lineRule="auto"/>
+        <w:jc w:val="both"/>
+        <w:rPr>
+          <w:rFonts w:ascii="Arial" w:hAnsi="Arial" w:cs="Arial"/>
+        </w:rPr>
+      </w:pPr>
+      <w:r>
+        <w:rPr>
+          <w:rFonts w:ascii="Arial" w:hAnsi="Arial" w:cs="Arial"/>
+        </w:rPr>
+        <w:t xml:space="preserve">As is evident, the answers to these questions can be answered very easily by the user. However, in the age of social networking, the answers to such questions can be obtained by anyone just by browsing the victim’s social networking profile. </w:t>
+      </w:r>
+    </w:p>
+    <w:p>
+      <w:pPr>
+        <w:spacing w:after="0" w:line="240" w:lineRule="auto"/>
         <w:ind w:left="720"/>
         <w:rPr>
           <w:rFonts w:ascii="Arial" w:hAnsi="Arial" w:cs="Arial"/>
         </w:rPr>
       </w:pPr>
-      <w:r>
-        <w:rPr>
-          <w:rFonts w:ascii="Arial" w:hAnsi="Arial" w:cs="Arial"/>
-        </w:rPr>
-        <w:t xml:space="preserve">As is evident, the answers to these questions can be answered very easily by the user. However, in the age of social networking, the answers to such questions can be obtained by anyone just by browsing the victim’s social networking profile. </w:t>
-      </w:r>
-    </w:p>
-    <w:p>
-      <w:pPr>
-        <w:spacing w:after="0" w:line="240" w:lineRule="auto"/>
-        <w:ind w:left="720"/>
-        <w:rPr>
-          <w:rFonts w:ascii="Arial" w:hAnsi="Arial" w:cs="Arial"/>
-        </w:rPr>
-      </w:pPr>
-    </w:p>
-    <w:p>
-      <w:pPr>
-        <w:spacing w:after="0" w:line="240" w:lineRule="auto"/>
-        <w:ind w:left="720"/>
+    </w:p>
+    <w:p>
+      <w:pPr>
+        <w:spacing w:after="0" w:line="240" w:lineRule="auto"/>
+        <w:jc w:val="both"/>
         <w:rPr>
           <w:rFonts w:ascii="Arial" w:hAnsi="Arial" w:cs="Arial"/>
         </w:rPr>
@@ -1847,7 +2122,7 @@
         <w:pStyle w:val="ListParagraph"/>
         <w:numPr>
           <w:ilvl w:val="0"/>
-          <w:numId w:val="8"/>
+          <w:numId w:val="12"/>
         </w:numPr>
         <w:spacing w:after="0" w:line="240" w:lineRule="auto"/>
         <w:rPr>
@@ -1866,7 +2141,7 @@
         <w:pStyle w:val="ListParagraph"/>
         <w:numPr>
           <w:ilvl w:val="0"/>
-          <w:numId w:val="8"/>
+          <w:numId w:val="12"/>
         </w:numPr>
         <w:spacing w:after="0" w:line="240" w:lineRule="auto"/>
         <w:rPr>
@@ -1883,31 +2158,95 @@
     <w:p>
       <w:pPr>
         <w:spacing w:after="0" w:line="240" w:lineRule="auto"/>
-        <w:ind w:left="720"/>
-        <w:rPr>
-          <w:rFonts w:ascii="Arial" w:hAnsi="Arial" w:cs="Arial"/>
-        </w:rPr>
-      </w:pPr>
-      <w:r>
-        <w:rPr>
-          <w:rFonts w:ascii="Arial" w:hAnsi="Arial" w:cs="Arial"/>
-        </w:rPr>
-        <w:t>In most cases, the answer to such questions are known only to the user. The web application too should not store the answer to these question in the plain text format. We propose that a one way hash of these answers should be computed and then stored in the database at the web application end. This can increase the effectiveness of the security questions while maintaining all the four properties expected from a security question.</w:t>
-      </w:r>
-    </w:p>
-    <w:p>
-      <w:pPr>
-        <w:spacing w:after="0" w:line="240" w:lineRule="auto"/>
-        <w:ind w:left="720"/>
-        <w:rPr>
-          <w:rFonts w:ascii="Arial" w:hAnsi="Arial" w:cs="Arial"/>
-        </w:rPr>
-      </w:pPr>
-      <w:r>
-        <w:rPr>
-          <w:rFonts w:ascii="Arial" w:hAnsi="Arial" w:cs="Arial"/>
-        </w:rPr>
-        <w:t>However, it has been seen that the questions of such nature can be offensive to the target audience. Also, the user might not be comfortable answering those questions. Therefore, another set of questions that the user can opt for can be based on the user’s distaste. Further, the polarity of the questions can be can be changed in order to almost expel the chances of their answers being shared on recorded media while still maintaining their Applicability. The questions from this section can be like:</w:t>
+        <w:rPr>
+          <w:rFonts w:ascii="Arial" w:hAnsi="Arial" w:cs="Arial"/>
+        </w:rPr>
+      </w:pPr>
+    </w:p>
+    <w:p>
+      <w:pPr>
+        <w:spacing w:after="0" w:line="240" w:lineRule="auto"/>
+        <w:jc w:val="both"/>
+        <w:rPr>
+          <w:rFonts w:ascii="Arial" w:hAnsi="Arial" w:cs="Arial"/>
+        </w:rPr>
+      </w:pPr>
+      <w:r>
+        <w:rPr>
+          <w:rFonts w:ascii="Arial" w:hAnsi="Arial" w:cs="Arial"/>
+        </w:rPr>
+        <w:t xml:space="preserve">In most cases, the answer to such questions are known only to the user. The web application too should not store the answer to these question in the plain text format. We propose that a one way hash of these answers should be computed and then stored in the database at the web </w:t>
+      </w:r>
+      <w:r>
+        <w:rPr>
+          <w:rFonts w:ascii="Arial" w:hAnsi="Arial" w:cs="Arial"/>
+        </w:rPr>
+        <w:t>server</w:t>
+      </w:r>
+      <w:r>
+        <w:rPr>
+          <w:rFonts w:ascii="Arial" w:hAnsi="Arial" w:cs="Arial"/>
+        </w:rPr>
+        <w:t xml:space="preserve"> end. This can increase the effectiveness of the security questions while maintaining all the four properties expected from a security question.</w:t>
+      </w:r>
+    </w:p>
+    <w:p>
+      <w:pPr>
+        <w:spacing w:after="0" w:line="240" w:lineRule="auto"/>
+        <w:rPr>
+          <w:rFonts w:ascii="Arial" w:hAnsi="Arial" w:cs="Arial"/>
+        </w:rPr>
+      </w:pPr>
+    </w:p>
+    <w:p>
+      <w:pPr>
+        <w:spacing w:after="0" w:line="240" w:lineRule="auto"/>
+        <w:jc w:val="both"/>
+        <w:rPr>
+          <w:rFonts w:ascii="Arial" w:hAnsi="Arial" w:cs="Arial"/>
+        </w:rPr>
+      </w:pPr>
+      <w:r>
+        <w:rPr>
+          <w:rFonts w:ascii="Arial" w:hAnsi="Arial" w:cs="Arial"/>
+        </w:rPr>
+        <w:t>However, it has been seen that the questions of such nature can be offen</w:t>
+      </w:r>
+      <w:r>
+        <w:rPr>
+          <w:rFonts w:ascii="Arial" w:hAnsi="Arial" w:cs="Arial"/>
+        </w:rPr>
+        <w:t>ding</w:t>
+      </w:r>
+      <w:r>
+        <w:rPr>
+          <w:rFonts w:ascii="Arial" w:hAnsi="Arial" w:cs="Arial"/>
+        </w:rPr>
+        <w:t xml:space="preserve"> to the target audience. Also, the user might not be comfortable answering those questions. Therefore, another set of questions that the user can opt for can be based on the user’s distaste. </w:t>
+      </w:r>
+      <w:r>
+        <w:rPr>
+          <w:rFonts w:ascii="Arial" w:hAnsi="Arial" w:cs="Arial"/>
+        </w:rPr>
+        <w:t>That means</w:t>
+      </w:r>
+      <w:r>
+        <w:rPr>
+          <w:rFonts w:ascii="Arial" w:hAnsi="Arial" w:cs="Arial"/>
+        </w:rPr>
+        <w:t xml:space="preserve">, the polarity of the </w:t>
+      </w:r>
+      <w:r>
+        <w:rPr>
+          <w:rFonts w:ascii="Arial" w:hAnsi="Arial" w:cs="Arial"/>
+        </w:rPr>
+        <w:t xml:space="preserve">most usual </w:t>
+      </w:r>
+      <w:r>
+        <w:rPr>
+          <w:rFonts w:ascii="Arial" w:hAnsi="Arial" w:cs="Arial"/>
+        </w:rPr>
+        <w:t>questions can be changed in order to almost expel the chances of their answers being shared on recorded media while still maintaining their Applicability. The questions from this section can be like:</w:t>
       </w:r>
     </w:p>
     <w:p>
@@ -1915,7 +2254,7 @@
         <w:pStyle w:val="NormalWeb"/>
         <w:numPr>
           <w:ilvl w:val="0"/>
-          <w:numId w:val="9"/>
+          <w:numId w:val="12"/>
         </w:numPr>
         <w:shd w:val="clear" w:color="auto" w:fill="FFFFFF"/>
         <w:spacing w:before="0" w:beforeAutospacing="0" w:after="0" w:afterAutospacing="0"/>
@@ -1940,7 +2279,7 @@
         <w:pStyle w:val="NormalWeb"/>
         <w:numPr>
           <w:ilvl w:val="0"/>
-          <w:numId w:val="9"/>
+          <w:numId w:val="12"/>
         </w:numPr>
         <w:shd w:val="clear" w:color="auto" w:fill="FFFFFF"/>
         <w:spacing w:before="0" w:beforeAutospacing="0" w:after="0" w:afterAutospacing="0"/>
@@ -1965,7 +2304,7 @@
         <w:pStyle w:val="NormalWeb"/>
         <w:numPr>
           <w:ilvl w:val="0"/>
-          <w:numId w:val="10"/>
+          <w:numId w:val="12"/>
         </w:numPr>
         <w:shd w:val="clear" w:color="auto" w:fill="FFFFFF"/>
         <w:spacing w:before="0" w:beforeAutospacing="0" w:after="0" w:afterAutospacing="0"/>
@@ -1984,13 +2323,21 @@
         </w:rPr>
         <w:t>What is not my mother’s maiden name</w:t>
       </w:r>
+      <w:r>
+        <w:rPr>
+          <w:rFonts w:ascii="Arial" w:eastAsiaTheme="minorHAnsi" w:hAnsi="Arial" w:cs="Arial"/>
+          <w:sz w:val="22"/>
+          <w:szCs w:val="22"/>
+        </w:rPr>
+        <w:t>?</w:t>
+      </w:r>
     </w:p>
     <w:p>
       <w:pPr>
         <w:pStyle w:val="NormalWeb"/>
         <w:numPr>
           <w:ilvl w:val="0"/>
-          <w:numId w:val="10"/>
+          <w:numId w:val="12"/>
         </w:numPr>
         <w:shd w:val="clear" w:color="auto" w:fill="FFFFFF"/>
         <w:spacing w:before="0" w:beforeAutospacing="0" w:after="0" w:afterAutospacing="0"/>
@@ -2007,7 +2354,55 @@
           <w:sz w:val="22"/>
           <w:szCs w:val="22"/>
         </w:rPr>
-        <w:t>What is not my Father’s maiden name</w:t>
+        <w:t>This</w:t>
+      </w:r>
+      <w:r>
+        <w:rPr>
+          <w:rFonts w:ascii="Arial" w:eastAsiaTheme="minorHAnsi" w:hAnsi="Arial" w:cs="Arial"/>
+          <w:sz w:val="22"/>
+          <w:szCs w:val="22"/>
+        </w:rPr>
+        <w:t xml:space="preserve"> is not </w:t>
+      </w:r>
+      <w:r>
+        <w:rPr>
+          <w:rFonts w:ascii="Arial" w:eastAsiaTheme="minorHAnsi" w:hAnsi="Arial" w:cs="Arial"/>
+          <w:sz w:val="22"/>
+          <w:szCs w:val="22"/>
+        </w:rPr>
+        <w:t>the school</w:t>
+      </w:r>
+      <w:r>
+        <w:rPr>
+          <w:rFonts w:ascii="Arial" w:eastAsiaTheme="minorHAnsi" w:hAnsi="Arial" w:cs="Arial"/>
+          <w:sz w:val="22"/>
+          <w:szCs w:val="22"/>
+        </w:rPr>
+        <w:t xml:space="preserve"> I</w:t>
+      </w:r>
+      <w:r>
+        <w:rPr>
+          <w:rFonts w:ascii="Arial" w:eastAsiaTheme="minorHAnsi" w:hAnsi="Arial" w:cs="Arial"/>
+          <w:sz w:val="22"/>
+          <w:szCs w:val="22"/>
+        </w:rPr>
+        <w:t xml:space="preserve"> </w:t>
+      </w:r>
+      <w:r>
+        <w:rPr>
+          <w:rFonts w:ascii="Arial" w:eastAsiaTheme="minorHAnsi" w:hAnsi="Arial" w:cs="Arial"/>
+          <w:sz w:val="22"/>
+          <w:szCs w:val="22"/>
+        </w:rPr>
+        <w:t>graduat</w:t>
+      </w:r>
+      <w:r>
+        <w:rPr>
+          <w:rFonts w:ascii="Arial" w:eastAsiaTheme="minorHAnsi" w:hAnsi="Arial" w:cs="Arial"/>
+          <w:sz w:val="22"/>
+          <w:szCs w:val="22"/>
+        </w:rPr>
+        <w:t>ed from.</w:t>
       </w:r>
     </w:p>
     <w:p>
@@ -2029,7 +2424,6 @@
         <w:pStyle w:val="NormalWeb"/>
         <w:shd w:val="clear" w:color="auto" w:fill="FFFFFF"/>
         <w:spacing w:before="0" w:beforeAutospacing="0" w:after="0" w:afterAutospacing="0"/>
-        <w:ind w:left="720"/>
         <w:jc w:val="both"/>
         <w:rPr>
           <w:rFonts w:ascii="Arial" w:eastAsiaTheme="minorHAnsi" w:hAnsi="Arial" w:cs="Arial"/>
@@ -2043,7 +2437,87 @@
           <w:sz w:val="22"/>
           <w:szCs w:val="22"/>
         </w:rPr>
-        <w:t xml:space="preserve">However, the security questions mentioned, have relaxed definitiveness and memorability properties. But these questions can ensure maximum level of effectiveness. </w:t>
+        <w:t xml:space="preserve">However, </w:t>
+      </w:r>
+      <w:r>
+        <w:rPr>
+          <w:rFonts w:ascii="Arial" w:eastAsiaTheme="minorHAnsi" w:hAnsi="Arial" w:cs="Arial"/>
+          <w:sz w:val="22"/>
+          <w:szCs w:val="22"/>
+        </w:rPr>
+        <w:t xml:space="preserve">in </w:t>
+      </w:r>
+      <w:r>
+        <w:rPr>
+          <w:rFonts w:ascii="Arial" w:eastAsiaTheme="minorHAnsi" w:hAnsi="Arial" w:cs="Arial"/>
+          <w:sz w:val="22"/>
+          <w:szCs w:val="22"/>
+        </w:rPr>
+        <w:t>the security questions mentioned</w:t>
+      </w:r>
+      <w:r>
+        <w:rPr>
+          <w:rFonts w:ascii="Arial" w:eastAsiaTheme="minorHAnsi" w:hAnsi="Arial" w:cs="Arial"/>
+          <w:sz w:val="22"/>
+          <w:szCs w:val="22"/>
+        </w:rPr>
+        <w:t xml:space="preserve"> above</w:t>
+      </w:r>
+      <w:r>
+        <w:rPr>
+          <w:rFonts w:ascii="Arial" w:eastAsiaTheme="minorHAnsi" w:hAnsi="Arial" w:cs="Arial"/>
+          <w:sz w:val="22"/>
+          <w:szCs w:val="22"/>
+        </w:rPr>
+        <w:t xml:space="preserve">, </w:t>
+      </w:r>
+      <w:r>
+        <w:rPr>
+          <w:rFonts w:ascii="Arial" w:eastAsiaTheme="minorHAnsi" w:hAnsi="Arial" w:cs="Arial"/>
+          <w:sz w:val="22"/>
+          <w:szCs w:val="22"/>
+        </w:rPr>
+        <w:t xml:space="preserve">we </w:t>
+      </w:r>
+      <w:r>
+        <w:rPr>
+          <w:rFonts w:ascii="Arial" w:eastAsiaTheme="minorHAnsi" w:hAnsi="Arial" w:cs="Arial"/>
+          <w:sz w:val="22"/>
+          <w:szCs w:val="22"/>
+        </w:rPr>
+        <w:t>have relaxed definitiveness and memorability properties</w:t>
+      </w:r>
+      <w:r>
+        <w:rPr>
+          <w:rFonts w:ascii="Arial" w:eastAsiaTheme="minorHAnsi" w:hAnsi="Arial" w:cs="Arial"/>
+          <w:sz w:val="22"/>
+          <w:szCs w:val="22"/>
+        </w:rPr>
+        <w:t xml:space="preserve"> for</w:t>
+      </w:r>
+      <w:r>
+        <w:rPr>
+          <w:rFonts w:ascii="Arial" w:eastAsiaTheme="minorHAnsi" w:hAnsi="Arial" w:cs="Arial"/>
+          <w:sz w:val="22"/>
+          <w:szCs w:val="22"/>
+        </w:rPr>
+        <w:t xml:space="preserve"> maxim</w:t>
+      </w:r>
+      <w:r>
+        <w:rPr>
+          <w:rFonts w:ascii="Arial" w:eastAsiaTheme="minorHAnsi" w:hAnsi="Arial" w:cs="Arial"/>
+          <w:sz w:val="22"/>
+          <w:szCs w:val="22"/>
+        </w:rPr>
+        <w:t>izing the</w:t>
+      </w:r>
+      <w:r>
+        <w:rPr>
+          <w:rFonts w:ascii="Arial" w:eastAsiaTheme="minorHAnsi" w:hAnsi="Arial" w:cs="Arial"/>
+          <w:sz w:val="22"/>
+          <w:szCs w:val="22"/>
+        </w:rPr>
+        <w:t xml:space="preserve"> level of effectiveness. </w:t>
       </w:r>
     </w:p>
     <w:p>
@@ -2065,7 +2539,6 @@
         <w:pStyle w:val="NormalWeb"/>
         <w:shd w:val="clear" w:color="auto" w:fill="FFFFFF"/>
         <w:spacing w:before="0" w:beforeAutospacing="0" w:after="0" w:afterAutospacing="0"/>
-        <w:ind w:left="720"/>
         <w:jc w:val="both"/>
         <w:rPr>
           <w:rFonts w:ascii="Arial" w:eastAsiaTheme="minorHAnsi" w:hAnsi="Arial" w:cs="Arial"/>
@@ -2079,6 +2552,7 @@
           <w:sz w:val="22"/>
           <w:szCs w:val="22"/>
         </w:rPr>
+        <w:lastRenderedPageBreak/>
         <w:t>We propose that it should be left upon the user to decide how much effectiveness he expects from the security questions. In cases where the user ‘high level’ of security questions, we further propose that user be given options to select the type of questions he wants to answer. The types, as mentioned before, can be:</w:t>
       </w:r>
     </w:p>
@@ -2087,7 +2561,7 @@
         <w:pStyle w:val="NormalWeb"/>
         <w:numPr>
           <w:ilvl w:val="0"/>
-          <w:numId w:val="11"/>
+          <w:numId w:val="12"/>
         </w:numPr>
         <w:shd w:val="clear" w:color="auto" w:fill="FFFFFF"/>
         <w:spacing w:before="0" w:beforeAutospacing="0" w:after="0" w:afterAutospacing="0"/>
@@ -2112,7 +2586,7 @@
         <w:pStyle w:val="NormalWeb"/>
         <w:numPr>
           <w:ilvl w:val="0"/>
-          <w:numId w:val="11"/>
+          <w:numId w:val="12"/>
         </w:numPr>
         <w:shd w:val="clear" w:color="auto" w:fill="FFFFFF"/>
         <w:spacing w:before="0" w:beforeAutospacing="0" w:after="0" w:afterAutospacing="0"/>
@@ -2147,6 +2621,142 @@
     </w:p>
     <w:p>
       <w:pPr>
+        <w:spacing w:after="0" w:line="240" w:lineRule="auto"/>
+        <w:rPr>
+          <w:rFonts w:ascii="Arial" w:hAnsi="Arial" w:cs="Arial"/>
+          <w:sz w:val="28"/>
+          <w:szCs w:val="28"/>
+          <w:u w:val="single"/>
+        </w:rPr>
+      </w:pPr>
+      <w:bookmarkStart w:id="0" w:name="_GoBack"/>
+      <w:bookmarkEnd w:id="0"/>
+      <w:r>
+        <w:rPr>
+          <w:rFonts w:ascii="Arial" w:hAnsi="Arial" w:cs="Arial"/>
+          <w:sz w:val="28"/>
+          <w:szCs w:val="28"/>
+          <w:u w:val="single"/>
+        </w:rPr>
+        <w:t>Survey:</w:t>
+      </w:r>
+    </w:p>
+    <w:p>
+      <w:pPr>
+        <w:pStyle w:val="NormalWeb"/>
+        <w:shd w:val="clear" w:color="auto" w:fill="FFFFFF"/>
+        <w:spacing w:before="0" w:beforeAutospacing="0" w:after="0" w:afterAutospacing="0" w:line="269" w:lineRule="atLeast"/>
+        <w:jc w:val="both"/>
+        <w:rPr>
+          <w:rFonts w:ascii="Arial" w:eastAsiaTheme="minorHAnsi" w:hAnsi="Arial" w:cs="Arial"/>
+          <w:sz w:val="22"/>
+          <w:szCs w:val="22"/>
+        </w:rPr>
+      </w:pPr>
+    </w:p>
+    <w:p>
+      <w:pPr>
+        <w:pStyle w:val="NormalWeb"/>
+        <w:shd w:val="clear" w:color="auto" w:fill="FFFFFF"/>
+        <w:spacing w:before="0" w:beforeAutospacing="0" w:after="0" w:afterAutospacing="0" w:line="269" w:lineRule="atLeast"/>
+        <w:jc w:val="both"/>
+        <w:rPr>
+          <w:rFonts w:ascii="Arial" w:eastAsiaTheme="minorHAnsi" w:hAnsi="Arial" w:cs="Arial"/>
+          <w:sz w:val="22"/>
+          <w:szCs w:val="22"/>
+        </w:rPr>
+      </w:pPr>
+      <w:r>
+        <w:rPr>
+          <w:rFonts w:ascii="Arial" w:eastAsiaTheme="minorHAnsi" w:hAnsi="Arial" w:cs="Arial"/>
+          <w:sz w:val="22"/>
+          <w:szCs w:val="22"/>
+        </w:rPr>
+        <w:t xml:space="preserve">To quantize the security offered by our negative-polarity and extra-personal questions we conducted a peer survey. We asked respondents to choose and answer all the security questions (low and high security ones) and asked them to </w:t>
+      </w:r>
+      <w:r>
+        <w:rPr>
+          <w:rFonts w:ascii="Arial" w:eastAsiaTheme="minorHAnsi" w:hAnsi="Arial" w:cs="Arial"/>
+          <w:sz w:val="22"/>
+          <w:szCs w:val="22"/>
+        </w:rPr>
+        <w:t xml:space="preserve">make 3 </w:t>
+      </w:r>
+      <w:r>
+        <w:rPr>
+          <w:rFonts w:ascii="Arial" w:eastAsiaTheme="minorHAnsi" w:hAnsi="Arial" w:cs="Arial"/>
+          <w:sz w:val="22"/>
+          <w:szCs w:val="22"/>
+        </w:rPr>
+        <w:t>guess</w:t>
+      </w:r>
+      <w:r>
+        <w:rPr>
+          <w:rFonts w:ascii="Arial" w:eastAsiaTheme="minorHAnsi" w:hAnsi="Arial" w:cs="Arial"/>
+          <w:sz w:val="22"/>
+          <w:szCs w:val="22"/>
+        </w:rPr>
+        <w:t>es</w:t>
+      </w:r>
+      <w:r>
+        <w:rPr>
+          <w:rFonts w:ascii="Arial" w:eastAsiaTheme="minorHAnsi" w:hAnsi="Arial" w:cs="Arial"/>
+          <w:sz w:val="22"/>
+          <w:szCs w:val="22"/>
+        </w:rPr>
+        <w:t xml:space="preserve"> </w:t>
+      </w:r>
+      <w:r>
+        <w:rPr>
+          <w:rFonts w:ascii="Arial" w:eastAsiaTheme="minorHAnsi" w:hAnsi="Arial" w:cs="Arial"/>
+          <w:sz w:val="22"/>
+          <w:szCs w:val="22"/>
+        </w:rPr>
+        <w:t xml:space="preserve">of </w:t>
+      </w:r>
+      <w:r>
+        <w:rPr>
+          <w:rFonts w:ascii="Arial" w:eastAsiaTheme="minorHAnsi" w:hAnsi="Arial" w:cs="Arial"/>
+          <w:sz w:val="22"/>
+          <w:szCs w:val="22"/>
+        </w:rPr>
+        <w:t>the answers of the same questions answered by other respondents whom they thought they knew well enough.</w:t>
+      </w:r>
+      <w:r>
+        <w:rPr>
+          <w:rFonts w:ascii="Arial" w:eastAsiaTheme="minorHAnsi" w:hAnsi="Arial" w:cs="Arial"/>
+          <w:sz w:val="22"/>
+          <w:szCs w:val="22"/>
+        </w:rPr>
+        <w:t xml:space="preserve"> We observed that most respondents had little trouble guessing the correct answer to the most obvious Security questions answered by their peers (whom they knew for only about last 8 months in grad school). Also, they told us that they were totally perplexed about guessing answers to our proposed questions because of their obscurity (negative-polarity questions) and </w:t>
+      </w:r>
+      <w:r>
+        <w:rPr>
+          <w:rFonts w:ascii="Arial" w:eastAsiaTheme="minorHAnsi" w:hAnsi="Arial" w:cs="Arial"/>
+          <w:sz w:val="22"/>
+          <w:szCs w:val="22"/>
+        </w:rPr>
+        <w:t>lacking source</w:t>
+      </w:r>
+      <w:r>
+        <w:rPr>
+          <w:rFonts w:ascii="Arial" w:eastAsiaTheme="minorHAnsi" w:hAnsi="Arial" w:cs="Arial"/>
+          <w:sz w:val="22"/>
+          <w:szCs w:val="22"/>
+        </w:rPr>
+        <w:t xml:space="preserve"> of knowledge</w:t>
+      </w:r>
+      <w:r>
+        <w:rPr>
+          <w:rFonts w:ascii="Arial" w:eastAsiaTheme="minorHAnsi" w:hAnsi="Arial" w:cs="Arial"/>
+          <w:sz w:val="22"/>
+          <w:szCs w:val="22"/>
+        </w:rPr>
+        <w:t xml:space="preserve"> (extra-personal questions).</w:t>
+      </w:r>
+    </w:p>
+    <w:p>
+      <w:pPr>
         <w:pStyle w:val="NormalWeb"/>
         <w:shd w:val="clear" w:color="auto" w:fill="FFFFFF"/>
         <w:spacing w:before="150" w:beforeAutospacing="0" w:after="0" w:afterAutospacing="0" w:line="269" w:lineRule="atLeast"/>
@@ -2184,6 +2794,15 @@
           <w:rFonts w:ascii="Arial" w:hAnsi="Arial" w:cs="Arial"/>
         </w:rPr>
       </w:pPr>
+    </w:p>
+    <w:p>
+      <w:pPr>
+        <w:spacing w:after="0" w:line="240" w:lineRule="auto"/>
+        <w:jc w:val="both"/>
+        <w:rPr>
+          <w:rFonts w:ascii="Arial" w:hAnsi="Arial" w:cs="Arial"/>
+        </w:rPr>
+      </w:pPr>
       <w:r>
         <w:rPr>
           <w:rFonts w:ascii="Arial" w:hAnsi="Arial" w:cs="Arial"/>
@@ -2196,6 +2815,7 @@
         <w:pStyle w:val="NormalWeb"/>
         <w:shd w:val="clear" w:color="auto" w:fill="FFFFFF"/>
         <w:spacing w:before="150" w:beforeAutospacing="0" w:after="0" w:afterAutospacing="0" w:line="269" w:lineRule="atLeast"/>
+        <w:jc w:val="both"/>
         <w:rPr>
           <w:rFonts w:ascii="Arial" w:eastAsiaTheme="minorHAnsi" w:hAnsi="Arial" w:cs="Arial"/>
           <w:sz w:val="22"/>
@@ -2221,25 +2841,34 @@
     </w:p>
     <w:p>
       <w:pPr>
-        <w:pStyle w:val="NormalWeb"/>
-        <w:shd w:val="clear" w:color="auto" w:fill="FFFFFF"/>
-        <w:spacing w:before="150" w:beforeAutospacing="0" w:after="0" w:afterAutospacing="0" w:line="269" w:lineRule="atLeast"/>
-        <w:rPr>
-          <w:rFonts w:ascii="Arial" w:eastAsiaTheme="minorHAnsi" w:hAnsi="Arial" w:cs="Arial"/>
-          <w:b/>
-          <w:sz w:val="22"/>
-          <w:szCs w:val="22"/>
-        </w:rPr>
-      </w:pPr>
-      <w:r>
-        <w:rPr>
-          <w:rFonts w:ascii="Arial" w:eastAsiaTheme="minorHAnsi" w:hAnsi="Arial" w:cs="Arial"/>
-          <w:b/>
-          <w:sz w:val="22"/>
-          <w:szCs w:val="22"/>
+        <w:spacing w:after="0" w:line="240" w:lineRule="auto"/>
+        <w:rPr>
+          <w:rFonts w:ascii="Arial" w:hAnsi="Arial" w:cs="Arial"/>
+          <w:sz w:val="28"/>
+          <w:szCs w:val="28"/>
+          <w:u w:val="single"/>
+        </w:rPr>
+      </w:pPr>
+      <w:r>
+        <w:rPr>
+          <w:rFonts w:ascii="Arial" w:hAnsi="Arial" w:cs="Arial"/>
+          <w:sz w:val="28"/>
+          <w:szCs w:val="28"/>
+          <w:u w:val="single"/>
         </w:rPr>
         <w:t>References:</w:t>
       </w:r>
+    </w:p>
+    <w:p>
+      <w:pPr>
+        <w:spacing w:after="0" w:line="240" w:lineRule="auto"/>
+        <w:rPr>
+          <w:rFonts w:ascii="Arial" w:hAnsi="Arial" w:cs="Arial"/>
+          <w:sz w:val="28"/>
+          <w:szCs w:val="28"/>
+          <w:u w:val="single"/>
+        </w:rPr>
+      </w:pPr>
     </w:p>
     <w:p>
       <w:pPr>
@@ -2250,6 +2879,7 @@
         </w:numPr>
         <w:shd w:val="clear" w:color="auto" w:fill="FFFFFF"/>
         <w:spacing w:before="0" w:beforeAutospacing="0" w:after="0" w:afterAutospacing="0"/>
+        <w:ind w:left="450"/>
         <w:rPr>
           <w:rFonts w:ascii="Arial" w:eastAsiaTheme="minorHAnsi" w:hAnsi="Arial" w:cs="Arial"/>
           <w:sz w:val="22"/>
@@ -2284,6 +2914,7 @@
         </w:numPr>
         <w:shd w:val="clear" w:color="auto" w:fill="FFFFFF"/>
         <w:spacing w:before="0" w:beforeAutospacing="0" w:after="0" w:afterAutospacing="0"/>
+        <w:ind w:left="450"/>
         <w:rPr>
           <w:rFonts w:ascii="Arial" w:eastAsiaTheme="minorHAnsi" w:hAnsi="Arial" w:cs="Arial"/>
           <w:sz w:val="22"/>
@@ -2318,6 +2949,7 @@
         </w:numPr>
         <w:shd w:val="clear" w:color="auto" w:fill="FFFFFF"/>
         <w:spacing w:before="0" w:beforeAutospacing="0" w:after="0" w:afterAutospacing="0"/>
+        <w:ind w:left="450"/>
         <w:rPr>
           <w:rFonts w:ascii="Arial" w:eastAsiaTheme="minorHAnsi" w:hAnsi="Arial" w:cs="Arial"/>
           <w:sz w:val="22"/>
@@ -2346,6 +2978,7 @@
         <w:autoSpaceDN w:val="0"/>
         <w:adjustRightInd w:val="0"/>
         <w:spacing w:after="0" w:line="240" w:lineRule="auto"/>
+        <w:ind w:left="450"/>
         <w:rPr>
           <w:rFonts w:ascii="Arial" w:hAnsi="Arial" w:cs="Arial"/>
         </w:rPr>
@@ -2362,14 +2995,20 @@
         </w:rPr>
         <w:t xml:space="preserve"> </w:t>
       </w:r>
-      <w:bookmarkStart w:id="0" w:name="_GoBack"/>
-      <w:bookmarkEnd w:id="0"/>
-      <w:r>
-        <w:rPr>
-          <w:rFonts w:ascii="Arial" w:hAnsi="Arial" w:cs="Arial"/>
-        </w:rPr>
-        <w:t>Security questions in the era of Facebook – by Ariel Rabkin</w:t>
-      </w:r>
+      <w:r>
+        <w:rPr>
+          <w:rFonts w:ascii="Arial" w:hAnsi="Arial" w:cs="Arial"/>
+        </w:rPr>
+        <w:t xml:space="preserve">Security questions in the era of Facebook – by Ariel </w:t>
+      </w:r>
+      <w:proofErr w:type="spellStart"/>
+      <w:r>
+        <w:rPr>
+          <w:rFonts w:ascii="Arial" w:hAnsi="Arial" w:cs="Arial"/>
+        </w:rPr>
+        <w:t>Rabkin</w:t>
+      </w:r>
+      <w:proofErr w:type="spellEnd"/>
     </w:p>
     <w:p>
       <w:pPr>
@@ -2378,6 +3017,7 @@
         <w:autoSpaceDN w:val="0"/>
         <w:adjustRightInd w:val="0"/>
         <w:spacing w:after="0" w:line="240" w:lineRule="auto"/>
+        <w:ind w:left="450"/>
         <w:rPr>
           <w:rFonts w:ascii="Arial" w:hAnsi="Arial" w:cs="Arial"/>
         </w:rPr>
@@ -3009,6 +3649,119 @@
     </w:lvl>
   </w:abstractNum>
   <w:abstractNum w:abstractNumId="6">
+    <w:nsid w:val="382E6C5D"/>
+    <w:multiLevelType w:val="hybridMultilevel"/>
+    <w:tmpl w:val="D5A0DFEC"/>
+    <w:lvl w:ilvl="0" w:tplc="5C6C0C94">
+      <w:start w:val="3"/>
+      <w:numFmt w:val="bullet"/>
+      <w:lvlText w:val=""/>
+      <w:lvlJc w:val="left"/>
+      <w:pPr>
+        <w:ind w:left="720" w:hanging="360"/>
+      </w:pPr>
+      <w:rPr>
+        <w:rFonts w:ascii="Symbol" w:eastAsiaTheme="minorHAnsi" w:hAnsi="Symbol" w:cs="Arial" w:hint="default"/>
+      </w:rPr>
+    </w:lvl>
+    <w:lvl w:ilvl="1" w:tplc="04090003" w:tentative="1">
+      <w:start w:val="1"/>
+      <w:numFmt w:val="bullet"/>
+      <w:lvlText w:val="o"/>
+      <w:lvlJc w:val="left"/>
+      <w:pPr>
+        <w:ind w:left="1440" w:hanging="360"/>
+      </w:pPr>
+      <w:rPr>
+        <w:rFonts w:ascii="Courier New" w:hAnsi="Courier New" w:cs="Courier New" w:hint="default"/>
+      </w:rPr>
+    </w:lvl>
+    <w:lvl w:ilvl="2" w:tplc="04090005" w:tentative="1">
+      <w:start w:val="1"/>
+      <w:numFmt w:val="bullet"/>
+      <w:lvlText w:val=""/>
+      <w:lvlJc w:val="left"/>
+      <w:pPr>
+        <w:ind w:left="2160" w:hanging="360"/>
+      </w:pPr>
+      <w:rPr>
+        <w:rFonts w:ascii="Wingdings" w:hAnsi="Wingdings" w:hint="default"/>
+      </w:rPr>
+    </w:lvl>
+    <w:lvl w:ilvl="3" w:tplc="04090001" w:tentative="1">
+      <w:start w:val="1"/>
+      <w:numFmt w:val="bullet"/>
+      <w:lvlText w:val=""/>
+      <w:lvlJc w:val="left"/>
+      <w:pPr>
+        <w:ind w:left="2880" w:hanging="360"/>
+      </w:pPr>
+      <w:rPr>
+        <w:rFonts w:ascii="Symbol" w:hAnsi="Symbol" w:hint="default"/>
+      </w:rPr>
+    </w:lvl>
+    <w:lvl w:ilvl="4" w:tplc="04090003" w:tentative="1">
+      <w:start w:val="1"/>
+      <w:numFmt w:val="bullet"/>
+      <w:lvlText w:val="o"/>
+      <w:lvlJc w:val="left"/>
+      <w:pPr>
+        <w:ind w:left="3600" w:hanging="360"/>
+      </w:pPr>
+      <w:rPr>
+        <w:rFonts w:ascii="Courier New" w:hAnsi="Courier New" w:cs="Courier New" w:hint="default"/>
+      </w:rPr>
+    </w:lvl>
+    <w:lvl w:ilvl="5" w:tplc="04090005" w:tentative="1">
+      <w:start w:val="1"/>
+      <w:numFmt w:val="bullet"/>
+      <w:lvlText w:val=""/>
+      <w:lvlJc w:val="left"/>
+      <w:pPr>
+        <w:ind w:left="4320" w:hanging="360"/>
+      </w:pPr>
+      <w:rPr>
+        <w:rFonts w:ascii="Wingdings" w:hAnsi="Wingdings" w:hint="default"/>
+      </w:rPr>
+    </w:lvl>
+    <w:lvl w:ilvl="6" w:tplc="04090001" w:tentative="1">
+      <w:start w:val="1"/>
+      <w:numFmt w:val="bullet"/>
+      <w:lvlText w:val=""/>
+      <w:lvlJc w:val="left"/>
+      <w:pPr>
+        <w:ind w:left="5040" w:hanging="360"/>
+      </w:pPr>
+      <w:rPr>
+        <w:rFonts w:ascii="Symbol" w:hAnsi="Symbol" w:hint="default"/>
+      </w:rPr>
+    </w:lvl>
+    <w:lvl w:ilvl="7" w:tplc="04090003" w:tentative="1">
+      <w:start w:val="1"/>
+      <w:numFmt w:val="bullet"/>
+      <w:lvlText w:val="o"/>
+      <w:lvlJc w:val="left"/>
+      <w:pPr>
+        <w:ind w:left="5760" w:hanging="360"/>
+      </w:pPr>
+      <w:rPr>
+        <w:rFonts w:ascii="Courier New" w:hAnsi="Courier New" w:cs="Courier New" w:hint="default"/>
+      </w:rPr>
+    </w:lvl>
+    <w:lvl w:ilvl="8" w:tplc="04090005" w:tentative="1">
+      <w:start w:val="1"/>
+      <w:numFmt w:val="bullet"/>
+      <w:lvlText w:val=""/>
+      <w:lvlJc w:val="left"/>
+      <w:pPr>
+        <w:ind w:left="6480" w:hanging="360"/>
+      </w:pPr>
+      <w:rPr>
+        <w:rFonts w:ascii="Wingdings" w:hAnsi="Wingdings" w:hint="default"/>
+      </w:rPr>
+    </w:lvl>
+  </w:abstractNum>
+  <w:abstractNum w:abstractNumId="7">
     <w:nsid w:val="42FC6E80"/>
     <w:multiLevelType w:val="hybridMultilevel"/>
     <w:tmpl w:val="008E8122"/>
@@ -3121,7 +3874,7 @@
       </w:rPr>
     </w:lvl>
   </w:abstractNum>
-  <w:abstractNum w:abstractNumId="7">
+  <w:abstractNum w:abstractNumId="8">
     <w:nsid w:val="50FB7E64"/>
     <w:multiLevelType w:val="hybridMultilevel"/>
     <w:tmpl w:val="51ACAE28"/>
@@ -3234,7 +3987,7 @@
       </w:rPr>
     </w:lvl>
   </w:abstractNum>
-  <w:abstractNum w:abstractNumId="8">
+  <w:abstractNum w:abstractNumId="9">
     <w:nsid w:val="51E040F9"/>
     <w:multiLevelType w:val="hybridMultilevel"/>
     <w:tmpl w:val="39CC9EE8"/>
@@ -3324,7 +4077,7 @@
       </w:pPr>
     </w:lvl>
   </w:abstractNum>
-  <w:abstractNum w:abstractNumId="9">
+  <w:abstractNum w:abstractNumId="10">
     <w:nsid w:val="7651508C"/>
     <w:multiLevelType w:val="hybridMultilevel"/>
     <w:tmpl w:val="B94C1358"/>
@@ -3413,7 +4166,7 @@
       </w:pPr>
     </w:lvl>
   </w:abstractNum>
-  <w:abstractNum w:abstractNumId="10">
+  <w:abstractNum w:abstractNumId="11">
     <w:nsid w:val="7D660BF6"/>
     <w:multiLevelType w:val="hybridMultilevel"/>
     <w:tmpl w:val="47FA996E"/>
@@ -3500,7 +4253,7 @@
     </w:lvl>
   </w:abstractNum>
   <w:num w:numId="1">
-    <w:abstractNumId w:val="10"/>
+    <w:abstractNumId w:val="11"/>
     <w:lvlOverride w:ilvl="0">
       <w:startOverride w:val="1"/>
     </w:lvlOverride>
@@ -3539,25 +4292,28 @@
     <w:abstractNumId w:val="4"/>
   </w:num>
   <w:num w:numId="5">
-    <w:abstractNumId w:val="8"/>
+    <w:abstractNumId w:val="9"/>
   </w:num>
   <w:num w:numId="6">
-    <w:abstractNumId w:val="9"/>
+    <w:abstractNumId w:val="10"/>
   </w:num>
   <w:num w:numId="7">
-    <w:abstractNumId w:val="6"/>
+    <w:abstractNumId w:val="7"/>
   </w:num>
   <w:num w:numId="8">
     <w:abstractNumId w:val="1"/>
   </w:num>
   <w:num w:numId="9">
-    <w:abstractNumId w:val="7"/>
+    <w:abstractNumId w:val="8"/>
   </w:num>
   <w:num w:numId="10">
     <w:abstractNumId w:val="3"/>
   </w:num>
   <w:num w:numId="11">
     <w:abstractNumId w:val="5"/>
+  </w:num>
+  <w:num w:numId="12">
+    <w:abstractNumId w:val="6"/>
   </w:num>
 </w:numbering>
 </file>

</xml_diff>